<commit_message>
Add Q/A , Update proposal : delete government admin , change Rating location , change Limits to (default)
</commit_message>
<xml_diff>
--- a/Question of proposal.docx
+++ b/Question of proposal.docx
@@ -1,6 +1,6 @@
 
 <file path=word/document.xml><?xml version="1.0" encoding="utf-8"?>
-<w:document xmlns:ve="http://schemas.openxmlformats.org/markup-compatibility/2006" xmlns:o="urn:schemas-microsoft-com:office:office" xmlns:r="http://schemas.openxmlformats.org/officeDocument/2006/relationships" xmlns:m="http://schemas.openxmlformats.org/officeDocument/2006/math" xmlns:v="urn:schemas-microsoft-com:vml" xmlns:wp="http://schemas.openxmlformats.org/drawingml/2006/wordprocessingDrawing" xmlns:w10="urn:schemas-microsoft-com:office:word" xmlns:w="http://schemas.openxmlformats.org/wordprocessingml/2006/main" xmlns:wne="http://schemas.microsoft.com/office/word/2006/wordml">
+<w:document xmlns:wpc="http://schemas.microsoft.com/office/word/2010/wordprocessingCanvas" xmlns:mo="http://schemas.microsoft.com/office/mac/office/2008/main" xmlns:mc="http://schemas.openxmlformats.org/markup-compatibility/2006" xmlns:mv="urn:schemas-microsoft-com:mac:vml" xmlns:o="urn:schemas-microsoft-com:office:office" xmlns:r="http://schemas.openxmlformats.org/officeDocument/2006/relationships" xmlns:m="http://schemas.openxmlformats.org/officeDocument/2006/math" xmlns:v="urn:schemas-microsoft-com:vml" xmlns:wp14="http://schemas.microsoft.com/office/word/2010/wordprocessingDrawing" xmlns:wp="http://schemas.openxmlformats.org/drawingml/2006/wordprocessingDrawing" xmlns:w10="urn:schemas-microsoft-com:office:word" xmlns:w="http://schemas.openxmlformats.org/wordprocessingml/2006/main" xmlns:w14="http://schemas.microsoft.com/office/word/2010/wordml" xmlns:wpg="http://schemas.microsoft.com/office/word/2010/wordprocessingGroup" xmlns:wpi="http://schemas.microsoft.com/office/word/2010/wordprocessingInk" xmlns:wne="http://schemas.microsoft.com/office/word/2006/wordml" xmlns:wps="http://schemas.microsoft.com/office/word/2010/wordprocessingShape" mc:Ignorable="w14 wp14">
   <w:body>
     <w:p>
       <w:pPr>
@@ -39,7 +39,7 @@
     <w:tbl>
       <w:tblPr>
         <w:tblW w:w="9775" w:type="dxa"/>
-        <w:tblLook w:val="04A0"/>
+        <w:tblLook w:val="04A0" w:firstRow="1" w:lastRow="0" w:firstColumn="1" w:lastColumn="0" w:noHBand="0" w:noVBand="1"/>
       </w:tblPr>
       <w:tblGrid>
         <w:gridCol w:w="640"/>
@@ -396,7 +396,23 @@
                 <w:color w:val="000000"/>
                 <w:sz w:val="28"/>
               </w:rPr>
-              <w:t>How the application will know that they will lose the application?</w:t>
+              <w:t xml:space="preserve">How the application will know that they will lose the </w:t>
+            </w:r>
+            <w:r>
+              <w:rPr>
+                <w:rFonts w:ascii="Times New Roman" w:eastAsia="Times New Roman" w:hAnsi="Times New Roman" w:cs="Times New Roman"/>
+                <w:color w:val="000000"/>
+                <w:sz w:val="28"/>
+              </w:rPr>
+              <w:t>connection</w:t>
+            </w:r>
+            <w:r>
+              <w:rPr>
+                <w:rFonts w:ascii="Times New Roman" w:eastAsia="Times New Roman" w:hAnsi="Times New Roman" w:cs="Times New Roman"/>
+                <w:color w:val="000000"/>
+                <w:sz w:val="28"/>
+              </w:rPr>
+              <w:t>?</w:t>
             </w:r>
           </w:p>
         </w:tc>
@@ -438,8 +454,18 @@
                 <w:color w:val="000000"/>
                 <w:sz w:val="28"/>
               </w:rPr>
-              <w:t xml:space="preserve">Application will prompt user to know when the application lost online connection </w:t>
-            </w:r>
+              <w:t xml:space="preserve">Application </w:t>
+            </w:r>
+            <w:r>
+              <w:rPr>
+                <w:rFonts w:ascii="Times New Roman" w:eastAsia="Times New Roman" w:hAnsi="Times New Roman" w:cs="Times New Roman"/>
+                <w:color w:val="000000"/>
+                <w:sz w:val="28"/>
+              </w:rPr>
+              <w:t>do not know when they will lose internet connection, but application will update the collected data when the user change their location</w:t>
+            </w:r>
+            <w:bookmarkStart w:id="0" w:name="_GoBack"/>
+            <w:bookmarkEnd w:id="0"/>
           </w:p>
         </w:tc>
       </w:tr>
@@ -538,6 +564,14 @@
                 <w:sz w:val="28"/>
               </w:rPr>
             </w:pPr>
+            <w:r>
+              <w:rPr>
+                <w:rFonts w:ascii="Times New Roman" w:eastAsia="Times New Roman" w:hAnsi="Times New Roman" w:cs="Times New Roman"/>
+                <w:color w:val="000000"/>
+                <w:sz w:val="28"/>
+              </w:rPr>
+              <w:t xml:space="preserve">Depend on user that they design to view which map </w:t>
+            </w:r>
           </w:p>
         </w:tc>
       </w:tr>
@@ -807,7 +841,7 @@
 </file>
 
 <file path=word/numbering.xml><?xml version="1.0" encoding="utf-8"?>
-<w:numbering xmlns:ve="http://schemas.openxmlformats.org/markup-compatibility/2006" xmlns:o="urn:schemas-microsoft-com:office:office" xmlns:r="http://schemas.openxmlformats.org/officeDocument/2006/relationships" xmlns:m="http://schemas.openxmlformats.org/officeDocument/2006/math" xmlns:v="urn:schemas-microsoft-com:vml" xmlns:wp="http://schemas.openxmlformats.org/drawingml/2006/wordprocessingDrawing" xmlns:w10="urn:schemas-microsoft-com:office:word" xmlns:w="http://schemas.openxmlformats.org/wordprocessingml/2006/main" xmlns:wne="http://schemas.microsoft.com/office/word/2006/wordml">
+<w:numbering xmlns:wpc="http://schemas.microsoft.com/office/word/2010/wordprocessingCanvas" xmlns:mo="http://schemas.microsoft.com/office/mac/office/2008/main" xmlns:mc="http://schemas.openxmlformats.org/markup-compatibility/2006" xmlns:mv="urn:schemas-microsoft-com:mac:vml" xmlns:o="urn:schemas-microsoft-com:office:office" xmlns:r="http://schemas.openxmlformats.org/officeDocument/2006/relationships" xmlns:m="http://schemas.openxmlformats.org/officeDocument/2006/math" xmlns:v="urn:schemas-microsoft-com:vml" xmlns:wp14="http://schemas.microsoft.com/office/word/2010/wordprocessingDrawing" xmlns:wp="http://schemas.openxmlformats.org/drawingml/2006/wordprocessingDrawing" xmlns:w10="urn:schemas-microsoft-com:office:word" xmlns:w="http://schemas.openxmlformats.org/wordprocessingml/2006/main" xmlns:w14="http://schemas.microsoft.com/office/word/2010/wordml" xmlns:wpg="http://schemas.microsoft.com/office/word/2010/wordprocessingGroup" xmlns:wpi="http://schemas.microsoft.com/office/word/2010/wordprocessingInk" xmlns:wne="http://schemas.microsoft.com/office/word/2006/wordml" xmlns:wps="http://schemas.microsoft.com/office/word/2010/wordprocessingShape" mc:Ignorable="w14 wp14">
   <w:abstractNum w:abstractNumId="0">
     <w:nsid w:val="4A363523"/>
     <w:multiLevelType w:val="hybridMultilevel"/>
@@ -927,7 +961,7 @@
 </file>
 
 <file path=word/styles.xml><?xml version="1.0" encoding="utf-8"?>
-<w:styles xmlns:r="http://schemas.openxmlformats.org/officeDocument/2006/relationships" xmlns:w="http://schemas.openxmlformats.org/wordprocessingml/2006/main">
+<w:styles xmlns:mc="http://schemas.openxmlformats.org/markup-compatibility/2006" xmlns:r="http://schemas.openxmlformats.org/officeDocument/2006/relationships" xmlns:w="http://schemas.openxmlformats.org/wordprocessingml/2006/main" xmlns:w14="http://schemas.microsoft.com/office/word/2010/wordml" mc:Ignorable="w14">
   <w:docDefaults>
     <w:rPrDefault>
       <w:rPr>
@@ -943,7 +977,7 @@
       </w:pPr>
     </w:pPrDefault>
   </w:docDefaults>
-  <w:latentStyles w:defLockedState="0" w:defUIPriority="99" w:defSemiHidden="1" w:defUnhideWhenUsed="1" w:defQFormat="0" w:count="267">
+  <w:latentStyles w:defLockedState="0" w:defUIPriority="99" w:defSemiHidden="1" w:defUnhideWhenUsed="1" w:defQFormat="0" w:count="276">
     <w:lsdException w:name="Normal" w:semiHidden="0" w:uiPriority="0" w:unhideWhenUsed="0" w:qFormat="1"/>
     <w:lsdException w:name="heading 1" w:semiHidden="0" w:uiPriority="9" w:unhideWhenUsed="0" w:qFormat="1"/>
     <w:lsdException w:name="heading 2" w:uiPriority="9" w:qFormat="1"/>
@@ -1098,7 +1132,6 @@
     <w:uiPriority w:val="99"/>
     <w:semiHidden/>
     <w:unhideWhenUsed/>
-    <w:qFormat/>
     <w:tblPr>
       <w:tblInd w:w="0" w:type="dxa"/>
       <w:tblCellMar>
@@ -1125,6 +1158,192 @@
       <w:ind w:left="720"/>
       <w:contextualSpacing/>
     </w:pPr>
+  </w:style>
+</w:styles>
+</file>
+
+<file path=word/stylesWithEffects.xml><?xml version="1.0" encoding="utf-8"?>
+<w:styles xmlns:wpc="http://schemas.microsoft.com/office/word/2010/wordprocessingCanvas" xmlns:mo="http://schemas.microsoft.com/office/mac/office/2008/main" xmlns:mc="http://schemas.openxmlformats.org/markup-compatibility/2006" xmlns:mv="urn:schemas-microsoft-com:mac:vml" xmlns:o="urn:schemas-microsoft-com:office:office" xmlns:r="http://schemas.openxmlformats.org/officeDocument/2006/relationships" xmlns:m="http://schemas.openxmlformats.org/officeDocument/2006/math" xmlns:v="urn:schemas-microsoft-com:vml" xmlns:wp14="http://schemas.microsoft.com/office/word/2010/wordprocessingDrawing" xmlns:wp="http://schemas.openxmlformats.org/drawingml/2006/wordprocessingDrawing" xmlns:w10="urn:schemas-microsoft-com:office:word" xmlns:w="http://schemas.openxmlformats.org/wordprocessingml/2006/main" xmlns:w14="http://schemas.microsoft.com/office/word/2010/wordml" xmlns:wpg="http://schemas.microsoft.com/office/word/2010/wordprocessingGroup" xmlns:wpi="http://schemas.microsoft.com/office/word/2010/wordprocessingInk" xmlns:wne="http://schemas.microsoft.com/office/word/2006/wordml" xmlns:wps="http://schemas.microsoft.com/office/word/2010/wordprocessingShape" mc:Ignorable="w14 wp14">
+  <w:docDefaults>
+    <w:rPrDefault>
+      <w:rPr>
+        <w:rFonts w:asciiTheme="minorHAnsi" w:eastAsiaTheme="minorEastAsia" w:hAnsiTheme="minorHAnsi" w:cstheme="minorBidi"/>
+        <w:sz w:val="24"/>
+        <w:szCs w:val="24"/>
+        <w:lang w:val="en-US" w:eastAsia="ja-JP" w:bidi="ar-SA"/>
+      </w:rPr>
+    </w:rPrDefault>
+    <w:pPrDefault/>
+  </w:docDefaults>
+  <w:latentStyles w:defLockedState="0" w:defUIPriority="99" w:defSemiHidden="1" w:defUnhideWhenUsed="1" w:defQFormat="0" w:count="276">
+    <w:lsdException w:name="Normal" w:semiHidden="0" w:uiPriority="0" w:unhideWhenUsed="0" w:qFormat="1"/>
+    <w:lsdException w:name="heading 1" w:semiHidden="0" w:uiPriority="9" w:unhideWhenUsed="0" w:qFormat="1"/>
+    <w:lsdException w:name="heading 2" w:uiPriority="9" w:qFormat="1"/>
+    <w:lsdException w:name="heading 3" w:uiPriority="9" w:qFormat="1"/>
+    <w:lsdException w:name="heading 4" w:uiPriority="9" w:qFormat="1"/>
+    <w:lsdException w:name="heading 5" w:uiPriority="9" w:qFormat="1"/>
+    <w:lsdException w:name="heading 6" w:uiPriority="9" w:qFormat="1"/>
+    <w:lsdException w:name="heading 7" w:uiPriority="9" w:qFormat="1"/>
+    <w:lsdException w:name="heading 8" w:uiPriority="9" w:qFormat="1"/>
+    <w:lsdException w:name="heading 9" w:uiPriority="9" w:qFormat="1"/>
+    <w:lsdException w:name="toc 1" w:uiPriority="39"/>
+    <w:lsdException w:name="toc 2" w:uiPriority="39"/>
+    <w:lsdException w:name="toc 3" w:uiPriority="39"/>
+    <w:lsdException w:name="toc 4" w:uiPriority="39"/>
+    <w:lsdException w:name="toc 5" w:uiPriority="39"/>
+    <w:lsdException w:name="toc 6" w:uiPriority="39"/>
+    <w:lsdException w:name="toc 7" w:uiPriority="39"/>
+    <w:lsdException w:name="toc 8" w:uiPriority="39"/>
+    <w:lsdException w:name="toc 9" w:uiPriority="39"/>
+    <w:lsdException w:name="caption" w:uiPriority="35" w:qFormat="1"/>
+    <w:lsdException w:name="Title" w:semiHidden="0" w:uiPriority="10" w:unhideWhenUsed="0" w:qFormat="1"/>
+    <w:lsdException w:name="Default Paragraph Font" w:uiPriority="1"/>
+    <w:lsdException w:name="Subtitle" w:semiHidden="0" w:uiPriority="11" w:unhideWhenUsed="0" w:qFormat="1"/>
+    <w:lsdException w:name="Strong" w:semiHidden="0" w:uiPriority="22" w:unhideWhenUsed="0" w:qFormat="1"/>
+    <w:lsdException w:name="Emphasis" w:semiHidden="0" w:uiPriority="20" w:unhideWhenUsed="0" w:qFormat="1"/>
+    <w:lsdException w:name="Table Grid" w:semiHidden="0" w:uiPriority="59" w:unhideWhenUsed="0"/>
+    <w:lsdException w:name="Placeholder Text" w:unhideWhenUsed="0"/>
+    <w:lsdException w:name="No Spacing" w:semiHidden="0" w:uiPriority="1" w:unhideWhenUsed="0" w:qFormat="1"/>
+    <w:lsdException w:name="Light Shading" w:semiHidden="0" w:uiPriority="60" w:unhideWhenUsed="0"/>
+    <w:lsdException w:name="Light List" w:semiHidden="0" w:uiPriority="61" w:unhideWhenUsed="0"/>
+    <w:lsdException w:name="Light Grid" w:semiHidden="0" w:uiPriority="62" w:unhideWhenUsed="0"/>
+    <w:lsdException w:name="Medium Shading 1" w:semiHidden="0" w:uiPriority="63" w:unhideWhenUsed="0"/>
+    <w:lsdException w:name="Medium Shading 2" w:semiHidden="0" w:uiPriority="64" w:unhideWhenUsed="0"/>
+    <w:lsdException w:name="Medium List 1" w:semiHidden="0" w:uiPriority="65" w:unhideWhenUsed="0"/>
+    <w:lsdException w:name="Medium List 2" w:semiHidden="0" w:uiPriority="66" w:unhideWhenUsed="0"/>
+    <w:lsdException w:name="Medium Grid 1" w:semiHidden="0" w:uiPriority="67" w:unhideWhenUsed="0"/>
+    <w:lsdException w:name="Medium Grid 2" w:semiHidden="0" w:uiPriority="68" w:unhideWhenUsed="0"/>
+    <w:lsdException w:name="Medium Grid 3" w:semiHidden="0" w:uiPriority="69" w:unhideWhenUsed="0"/>
+    <w:lsdException w:name="Dark List" w:semiHidden="0" w:uiPriority="70" w:unhideWhenUsed="0"/>
+    <w:lsdException w:name="Colorful Shading" w:semiHidden="0" w:uiPriority="71" w:unhideWhenUsed="0"/>
+    <w:lsdException w:name="Colorful List" w:semiHidden="0" w:uiPriority="72" w:unhideWhenUsed="0"/>
+    <w:lsdException w:name="Colorful Grid" w:semiHidden="0" w:uiPriority="73" w:unhideWhenUsed="0"/>
+    <w:lsdException w:name="Light Shading Accent 1" w:semiHidden="0" w:uiPriority="60" w:unhideWhenUsed="0"/>
+    <w:lsdException w:name="Light List Accent 1" w:semiHidden="0" w:uiPriority="61" w:unhideWhenUsed="0"/>
+    <w:lsdException w:name="Light Grid Accent 1" w:semiHidden="0" w:uiPriority="62" w:unhideWhenUsed="0"/>
+    <w:lsdException w:name="Medium Shading 1 Accent 1" w:semiHidden="0" w:uiPriority="63" w:unhideWhenUsed="0"/>
+    <w:lsdException w:name="Medium Shading 2 Accent 1" w:semiHidden="0" w:uiPriority="64" w:unhideWhenUsed="0"/>
+    <w:lsdException w:name="Medium List 1 Accent 1" w:semiHidden="0" w:uiPriority="65" w:unhideWhenUsed="0"/>
+    <w:lsdException w:name="Revision" w:unhideWhenUsed="0"/>
+    <w:lsdException w:name="List Paragraph" w:semiHidden="0" w:uiPriority="34" w:unhideWhenUsed="0" w:qFormat="1"/>
+    <w:lsdException w:name="Quote" w:semiHidden="0" w:uiPriority="29" w:unhideWhenUsed="0" w:qFormat="1"/>
+    <w:lsdException w:name="Intense Quote" w:semiHidden="0" w:uiPriority="30" w:unhideWhenUsed="0" w:qFormat="1"/>
+    <w:lsdException w:name="Medium List 2 Accent 1" w:semiHidden="0" w:uiPriority="66" w:unhideWhenUsed="0"/>
+    <w:lsdException w:name="Medium Grid 1 Accent 1" w:semiHidden="0" w:uiPriority="67" w:unhideWhenUsed="0"/>
+    <w:lsdException w:name="Medium Grid 2 Accent 1" w:semiHidden="0" w:uiPriority="68" w:unhideWhenUsed="0"/>
+    <w:lsdException w:name="Medium Grid 3 Accent 1" w:semiHidden="0" w:uiPriority="69" w:unhideWhenUsed="0"/>
+    <w:lsdException w:name="Dark List Accent 1" w:semiHidden="0" w:uiPriority="70" w:unhideWhenUsed="0"/>
+    <w:lsdException w:name="Colorful Shading Accent 1" w:semiHidden="0" w:uiPriority="71" w:unhideWhenUsed="0"/>
+    <w:lsdException w:name="Colorful List Accent 1" w:semiHidden="0" w:uiPriority="72" w:unhideWhenUsed="0"/>
+    <w:lsdException w:name="Colorful Grid Accent 1" w:semiHidden="0" w:uiPriority="73" w:unhideWhenUsed="0"/>
+    <w:lsdException w:name="Light Shading Accent 2" w:semiHidden="0" w:uiPriority="60" w:unhideWhenUsed="0"/>
+    <w:lsdException w:name="Light List Accent 2" w:semiHidden="0" w:uiPriority="61" w:unhideWhenUsed="0"/>
+    <w:lsdException w:name="Light Grid Accent 2" w:semiHidden="0" w:uiPriority="62" w:unhideWhenUsed="0"/>
+    <w:lsdException w:name="Medium Shading 1 Accent 2" w:semiHidden="0" w:uiPriority="63" w:unhideWhenUsed="0"/>
+    <w:lsdException w:name="Medium Shading 2 Accent 2" w:semiHidden="0" w:uiPriority="64" w:unhideWhenUsed="0"/>
+    <w:lsdException w:name="Medium List 1 Accent 2" w:semiHidden="0" w:uiPriority="65" w:unhideWhenUsed="0"/>
+    <w:lsdException w:name="Medium List 2 Accent 2" w:semiHidden="0" w:uiPriority="66" w:unhideWhenUsed="0"/>
+    <w:lsdException w:name="Medium Grid 1 Accent 2" w:semiHidden="0" w:uiPriority="67" w:unhideWhenUsed="0"/>
+    <w:lsdException w:name="Medium Grid 2 Accent 2" w:semiHidden="0" w:uiPriority="68" w:unhideWhenUsed="0"/>
+    <w:lsdException w:name="Medium Grid 3 Accent 2" w:semiHidden="0" w:uiPriority="69" w:unhideWhenUsed="0"/>
+    <w:lsdException w:name="Dark List Accent 2" w:semiHidden="0" w:uiPriority="70" w:unhideWhenUsed="0"/>
+    <w:lsdException w:name="Colorful Shading Accent 2" w:semiHidden="0" w:uiPriority="71" w:unhideWhenUsed="0"/>
+    <w:lsdException w:name="Colorful List Accent 2" w:semiHidden="0" w:uiPriority="72" w:unhideWhenUsed="0"/>
+    <w:lsdException w:name="Colorful Grid Accent 2" w:semiHidden="0" w:uiPriority="73" w:unhideWhenUsed="0"/>
+    <w:lsdException w:name="Light Shading Accent 3" w:semiHidden="0" w:uiPriority="60" w:unhideWhenUsed="0"/>
+    <w:lsdException w:name="Light List Accent 3" w:semiHidden="0" w:uiPriority="61" w:unhideWhenUsed="0"/>
+    <w:lsdException w:name="Light Grid Accent 3" w:semiHidden="0" w:uiPriority="62" w:unhideWhenUsed="0"/>
+    <w:lsdException w:name="Medium Shading 1 Accent 3" w:semiHidden="0" w:uiPriority="63" w:unhideWhenUsed="0"/>
+    <w:lsdException w:name="Medium Shading 2 Accent 3" w:semiHidden="0" w:uiPriority="64" w:unhideWhenUsed="0"/>
+    <w:lsdException w:name="Medium List 1 Accent 3" w:semiHidden="0" w:uiPriority="65" w:unhideWhenUsed="0"/>
+    <w:lsdException w:name="Medium List 2 Accent 3" w:semiHidden="0" w:uiPriority="66" w:unhideWhenUsed="0"/>
+    <w:lsdException w:name="Medium Grid 1 Accent 3" w:semiHidden="0" w:uiPriority="67" w:unhideWhenUsed="0"/>
+    <w:lsdException w:name="Medium Grid 2 Accent 3" w:semiHidden="0" w:uiPriority="68" w:unhideWhenUsed="0"/>
+    <w:lsdException w:name="Medium Grid 3 Accent 3" w:semiHidden="0" w:uiPriority="69" w:unhideWhenUsed="0"/>
+    <w:lsdException w:name="Dark List Accent 3" w:semiHidden="0" w:uiPriority="70" w:unhideWhenUsed="0"/>
+    <w:lsdException w:name="Colorful Shading Accent 3" w:semiHidden="0" w:uiPriority="71" w:unhideWhenUsed="0"/>
+    <w:lsdException w:name="Colorful List Accent 3" w:semiHidden="0" w:uiPriority="72" w:unhideWhenUsed="0"/>
+    <w:lsdException w:name="Colorful Grid Accent 3" w:semiHidden="0" w:uiPriority="73" w:unhideWhenUsed="0"/>
+    <w:lsdException w:name="Light Shading Accent 4" w:semiHidden="0" w:uiPriority="60" w:unhideWhenUsed="0"/>
+    <w:lsdException w:name="Light List Accent 4" w:semiHidden="0" w:uiPriority="61" w:unhideWhenUsed="0"/>
+    <w:lsdException w:name="Light Grid Accent 4" w:semiHidden="0" w:uiPriority="62" w:unhideWhenUsed="0"/>
+    <w:lsdException w:name="Medium Shading 1 Accent 4" w:semiHidden="0" w:uiPriority="63" w:unhideWhenUsed="0"/>
+    <w:lsdException w:name="Medium Shading 2 Accent 4" w:semiHidden="0" w:uiPriority="64" w:unhideWhenUsed="0"/>
+    <w:lsdException w:name="Medium List 1 Accent 4" w:semiHidden="0" w:uiPriority="65" w:unhideWhenUsed="0"/>
+    <w:lsdException w:name="Medium List 2 Accent 4" w:semiHidden="0" w:uiPriority="66" w:unhideWhenUsed="0"/>
+    <w:lsdException w:name="Medium Grid 1 Accent 4" w:semiHidden="0" w:uiPriority="67" w:unhideWhenUsed="0"/>
+    <w:lsdException w:name="Medium Grid 2 Accent 4" w:semiHidden="0" w:uiPriority="68" w:unhideWhenUsed="0"/>
+    <w:lsdException w:name="Medium Grid 3 Accent 4" w:semiHidden="0" w:uiPriority="69" w:unhideWhenUsed="0"/>
+    <w:lsdException w:name="Dark List Accent 4" w:semiHidden="0" w:uiPriority="70" w:unhideWhenUsed="0"/>
+    <w:lsdException w:name="Colorful Shading Accent 4" w:semiHidden="0" w:uiPriority="71" w:unhideWhenUsed="0"/>
+    <w:lsdException w:name="Colorful List Accent 4" w:semiHidden="0" w:uiPriority="72" w:unhideWhenUsed="0"/>
+    <w:lsdException w:name="Colorful Grid Accent 4" w:semiHidden="0" w:uiPriority="73" w:unhideWhenUsed="0"/>
+    <w:lsdException w:name="Light Shading Accent 5" w:semiHidden="0" w:uiPriority="60" w:unhideWhenUsed="0"/>
+    <w:lsdException w:name="Light List Accent 5" w:semiHidden="0" w:uiPriority="61" w:unhideWhenUsed="0"/>
+    <w:lsdException w:name="Light Grid Accent 5" w:semiHidden="0" w:uiPriority="62" w:unhideWhenUsed="0"/>
+    <w:lsdException w:name="Medium Shading 1 Accent 5" w:semiHidden="0" w:uiPriority="63" w:unhideWhenUsed="0"/>
+    <w:lsdException w:name="Medium Shading 2 Accent 5" w:semiHidden="0" w:uiPriority="64" w:unhideWhenUsed="0"/>
+    <w:lsdException w:name="Medium List 1 Accent 5" w:semiHidden="0" w:uiPriority="65" w:unhideWhenUsed="0"/>
+    <w:lsdException w:name="Medium List 2 Accent 5" w:semiHidden="0" w:uiPriority="66" w:unhideWhenUsed="0"/>
+    <w:lsdException w:name="Medium Grid 1 Accent 5" w:semiHidden="0" w:uiPriority="67" w:unhideWhenUsed="0"/>
+    <w:lsdException w:name="Medium Grid 2 Accent 5" w:semiHidden="0" w:uiPriority="68" w:unhideWhenUsed="0"/>
+    <w:lsdException w:name="Medium Grid 3 Accent 5" w:semiHidden="0" w:uiPriority="69" w:unhideWhenUsed="0"/>
+    <w:lsdException w:name="Dark List Accent 5" w:semiHidden="0" w:uiPriority="70" w:unhideWhenUsed="0"/>
+    <w:lsdException w:name="Colorful Shading Accent 5" w:semiHidden="0" w:uiPriority="71" w:unhideWhenUsed="0"/>
+    <w:lsdException w:name="Colorful List Accent 5" w:semiHidden="0" w:uiPriority="72" w:unhideWhenUsed="0"/>
+    <w:lsdException w:name="Colorful Grid Accent 5" w:semiHidden="0" w:uiPriority="73" w:unhideWhenUsed="0"/>
+    <w:lsdException w:name="Light Shading Accent 6" w:semiHidden="0" w:uiPriority="60" w:unhideWhenUsed="0"/>
+    <w:lsdException w:name="Light List Accent 6" w:semiHidden="0" w:uiPriority="61" w:unhideWhenUsed="0"/>
+    <w:lsdException w:name="Light Grid Accent 6" w:semiHidden="0" w:uiPriority="62" w:unhideWhenUsed="0"/>
+    <w:lsdException w:name="Medium Shading 1 Accent 6" w:semiHidden="0" w:uiPriority="63" w:unhideWhenUsed="0"/>
+    <w:lsdException w:name="Medium Shading 2 Accent 6" w:semiHidden="0" w:uiPriority="64" w:unhideWhenUsed="0"/>
+    <w:lsdException w:name="Medium List 1 Accent 6" w:semiHidden="0" w:uiPriority="65" w:unhideWhenUsed="0"/>
+    <w:lsdException w:name="Medium List 2 Accent 6" w:semiHidden="0" w:uiPriority="66" w:unhideWhenUsed="0"/>
+    <w:lsdException w:name="Medium Grid 1 Accent 6" w:semiHidden="0" w:uiPriority="67" w:unhideWhenUsed="0"/>
+    <w:lsdException w:name="Medium Grid 2 Accent 6" w:semiHidden="0" w:uiPriority="68" w:unhideWhenUsed="0"/>
+    <w:lsdException w:name="Medium Grid 3 Accent 6" w:semiHidden="0" w:uiPriority="69" w:unhideWhenUsed="0"/>
+    <w:lsdException w:name="Dark List Accent 6" w:semiHidden="0" w:uiPriority="70" w:unhideWhenUsed="0"/>
+    <w:lsdException w:name="Colorful Shading Accent 6" w:semiHidden="0" w:uiPriority="71" w:unhideWhenUsed="0"/>
+    <w:lsdException w:name="Colorful List Accent 6" w:semiHidden="0" w:uiPriority="72" w:unhideWhenUsed="0"/>
+    <w:lsdException w:name="Colorful Grid Accent 6" w:semiHidden="0" w:uiPriority="73" w:unhideWhenUsed="0"/>
+    <w:lsdException w:name="Subtle Emphasis" w:semiHidden="0" w:uiPriority="19" w:unhideWhenUsed="0" w:qFormat="1"/>
+    <w:lsdException w:name="Intense Emphasis" w:semiHidden="0" w:uiPriority="21" w:unhideWhenUsed="0" w:qFormat="1"/>
+    <w:lsdException w:name="Subtle Reference" w:semiHidden="0" w:uiPriority="31" w:unhideWhenUsed="0" w:qFormat="1"/>
+    <w:lsdException w:name="Intense Reference" w:semiHidden="0" w:uiPriority="32" w:unhideWhenUsed="0" w:qFormat="1"/>
+    <w:lsdException w:name="Book Title" w:semiHidden="0" w:uiPriority="33" w:unhideWhenUsed="0" w:qFormat="1"/>
+    <w:lsdException w:name="Bibliography" w:uiPriority="37"/>
+    <w:lsdException w:name="TOC Heading" w:uiPriority="39" w:qFormat="1"/>
+  </w:latentStyles>
+  <w:style w:type="paragraph" w:default="1" w:styleId="Normal">
+    <w:name w:val="Normal"/>
+    <w:qFormat/>
+  </w:style>
+  <w:style w:type="character" w:default="1" w:styleId="DefaultParagraphFont">
+    <w:name w:val="Default Paragraph Font"/>
+    <w:uiPriority w:val="1"/>
+    <w:semiHidden/>
+    <w:unhideWhenUsed/>
+  </w:style>
+  <w:style w:type="table" w:default="1" w:styleId="TableNormal">
+    <w:name w:val="Normal Table"/>
+    <w:uiPriority w:val="99"/>
+    <w:semiHidden/>
+    <w:unhideWhenUsed/>
+    <w:tblPr>
+      <w:tblInd w:w="0" w:type="dxa"/>
+      <w:tblCellMar>
+        <w:top w:w="0" w:type="dxa"/>
+        <w:left w:w="108" w:type="dxa"/>
+        <w:bottom w:w="0" w:type="dxa"/>
+        <w:right w:w="108" w:type="dxa"/>
+      </w:tblCellMar>
+    </w:tblPr>
+  </w:style>
+  <w:style w:type="numbering" w:default="1" w:styleId="NoList">
+    <w:name w:val="No List"/>
+    <w:uiPriority w:val="99"/>
+    <w:semiHidden/>
+    <w:unhideWhenUsed/>
   </w:style>
 </w:styles>
 </file>

</xml_diff>

<commit_message>
Update not to much ieie
</commit_message>
<xml_diff>
--- a/Question of proposal.docx
+++ b/Question of proposal.docx
@@ -1,7 +1,29 @@
 
 <file path=word/document.xml><?xml version="1.0" encoding="utf-8"?>
-<w:document xmlns:wpc="http://schemas.microsoft.com/office/word/2010/wordprocessingCanvas" xmlns:mo="http://schemas.microsoft.com/office/mac/office/2008/main" xmlns:mc="http://schemas.openxmlformats.org/markup-compatibility/2006" xmlns:mv="urn:schemas-microsoft-com:mac:vml" xmlns:o="urn:schemas-microsoft-com:office:office" xmlns:r="http://schemas.openxmlformats.org/officeDocument/2006/relationships" xmlns:m="http://schemas.openxmlformats.org/officeDocument/2006/math" xmlns:v="urn:schemas-microsoft-com:vml" xmlns:wp14="http://schemas.microsoft.com/office/word/2010/wordprocessingDrawing" xmlns:wp="http://schemas.openxmlformats.org/drawingml/2006/wordprocessingDrawing" xmlns:w10="urn:schemas-microsoft-com:office:word" xmlns:w="http://schemas.openxmlformats.org/wordprocessingml/2006/main" xmlns:w14="http://schemas.microsoft.com/office/word/2010/wordml" xmlns:wpg="http://schemas.microsoft.com/office/word/2010/wordprocessingGroup" xmlns:wpi="http://schemas.microsoft.com/office/word/2010/wordprocessingInk" xmlns:wne="http://schemas.microsoft.com/office/word/2006/wordml" xmlns:wps="http://schemas.microsoft.com/office/word/2010/wordprocessingShape" mc:Ignorable="w14 wp14">
+<w:document xmlns:ve="http://schemas.openxmlformats.org/markup-compatibility/2006" xmlns:o="urn:schemas-microsoft-com:office:office" xmlns:r="http://schemas.openxmlformats.org/officeDocument/2006/relationships" xmlns:m="http://schemas.openxmlformats.org/officeDocument/2006/math" xmlns:v="urn:schemas-microsoft-com:vml" xmlns:wp="http://schemas.openxmlformats.org/drawingml/2006/wordprocessingDrawing" xmlns:w10="urn:schemas-microsoft-com:office:word" xmlns:w="http://schemas.openxmlformats.org/wordprocessingml/2006/main" xmlns:wne="http://schemas.microsoft.com/office/word/2006/wordml">
   <w:body>
+    <w:p>
+      <w:pPr>
+        <w:jc w:val="center"/>
+        <w:rPr>
+          <w:rFonts w:ascii="Times New Roman" w:hAnsi="Times New Roman" w:cs="Times New Roman"/>
+          <w:b/>
+          <w:bCs/>
+          <w:sz w:val="36"/>
+          <w:szCs w:val="36"/>
+        </w:rPr>
+      </w:pPr>
+      <w:r>
+        <w:rPr>
+          <w:rFonts w:ascii="Times New Roman" w:hAnsi="Times New Roman" w:cs="Times New Roman"/>
+          <w:b/>
+          <w:bCs/>
+          <w:sz w:val="36"/>
+          <w:szCs w:val="36"/>
+        </w:rPr>
+        <w:t>Emergency information on mobile</w:t>
+      </w:r>
+    </w:p>
     <w:p>
       <w:pPr>
         <w:jc w:val="center"/>
@@ -39,7 +61,7 @@
     <w:tbl>
       <w:tblPr>
         <w:tblW w:w="9775" w:type="dxa"/>
-        <w:tblLook w:val="04A0" w:firstRow="1" w:lastRow="0" w:firstColumn="1" w:lastColumn="0" w:noHBand="0" w:noVBand="1"/>
+        <w:tblLook w:val="04A0"/>
       </w:tblPr>
       <w:tblGrid>
         <w:gridCol w:w="640"/>
@@ -331,7 +353,7 @@
       </w:tr>
       <w:tr>
         <w:trPr>
-          <w:trHeight w:val="1185"/>
+          <w:trHeight w:val="1896"/>
         </w:trPr>
         <w:tc>
           <w:tcPr>
@@ -471,7 +493,7 @@
       </w:tr>
       <w:tr>
         <w:trPr>
-          <w:trHeight w:val="1155"/>
+          <w:trHeight w:val="988"/>
         </w:trPr>
         <w:tc>
           <w:tcPr>
@@ -801,22 +823,6 @@
                 <w:sz w:val="28"/>
               </w:rPr>
               <w:t>on mobile device</w:t>
-            </w:r>
-            <w:r>
-              <w:rPr>
-                <w:rFonts w:ascii="Times New Roman" w:eastAsia="Times New Roman" w:hAnsi="Times New Roman" w:cs="Times New Roman"/>
-                <w:color w:val="000000"/>
-                <w:sz w:val="28"/>
-              </w:rPr>
-              <w:t xml:space="preserve"> </w:t>
-            </w:r>
-            <w:r>
-              <w:rPr>
-                <w:rFonts w:ascii="Times New Roman" w:eastAsia="Times New Roman" w:hAnsi="Times New Roman" w:cs="Times New Roman"/>
-                <w:color w:val="000000"/>
-                <w:sz w:val="28"/>
-              </w:rPr>
-              <w:t xml:space="preserve"> </w:t>
             </w:r>
           </w:p>
         </w:tc>
@@ -841,7 +847,7 @@
 </file>
 
 <file path=word/numbering.xml><?xml version="1.0" encoding="utf-8"?>
-<w:numbering xmlns:wpc="http://schemas.microsoft.com/office/word/2010/wordprocessingCanvas" xmlns:mo="http://schemas.microsoft.com/office/mac/office/2008/main" xmlns:mc="http://schemas.openxmlformats.org/markup-compatibility/2006" xmlns:mv="urn:schemas-microsoft-com:mac:vml" xmlns:o="urn:schemas-microsoft-com:office:office" xmlns:r="http://schemas.openxmlformats.org/officeDocument/2006/relationships" xmlns:m="http://schemas.openxmlformats.org/officeDocument/2006/math" xmlns:v="urn:schemas-microsoft-com:vml" xmlns:wp14="http://schemas.microsoft.com/office/word/2010/wordprocessingDrawing" xmlns:wp="http://schemas.openxmlformats.org/drawingml/2006/wordprocessingDrawing" xmlns:w10="urn:schemas-microsoft-com:office:word" xmlns:w="http://schemas.openxmlformats.org/wordprocessingml/2006/main" xmlns:w14="http://schemas.microsoft.com/office/word/2010/wordml" xmlns:wpg="http://schemas.microsoft.com/office/word/2010/wordprocessingGroup" xmlns:wpi="http://schemas.microsoft.com/office/word/2010/wordprocessingInk" xmlns:wne="http://schemas.microsoft.com/office/word/2006/wordml" xmlns:wps="http://schemas.microsoft.com/office/word/2010/wordprocessingShape" mc:Ignorable="w14 wp14">
+<w:numbering xmlns:ve="http://schemas.openxmlformats.org/markup-compatibility/2006" xmlns:o="urn:schemas-microsoft-com:office:office" xmlns:r="http://schemas.openxmlformats.org/officeDocument/2006/relationships" xmlns:m="http://schemas.openxmlformats.org/officeDocument/2006/math" xmlns:v="urn:schemas-microsoft-com:vml" xmlns:wp="http://schemas.openxmlformats.org/drawingml/2006/wordprocessingDrawing" xmlns:w10="urn:schemas-microsoft-com:office:word" xmlns:w="http://schemas.openxmlformats.org/wordprocessingml/2006/main" xmlns:wne="http://schemas.microsoft.com/office/word/2006/wordml">
   <w:abstractNum w:abstractNumId="0">
     <w:nsid w:val="4A363523"/>
     <w:multiLevelType w:val="hybridMultilevel"/>
@@ -961,7 +967,7 @@
 </file>
 
 <file path=word/styles.xml><?xml version="1.0" encoding="utf-8"?>
-<w:styles xmlns:mc="http://schemas.openxmlformats.org/markup-compatibility/2006" xmlns:r="http://schemas.openxmlformats.org/officeDocument/2006/relationships" xmlns:w="http://schemas.openxmlformats.org/wordprocessingml/2006/main" xmlns:w14="http://schemas.microsoft.com/office/word/2010/wordml" mc:Ignorable="w14">
+<w:styles xmlns:r="http://schemas.openxmlformats.org/officeDocument/2006/relationships" xmlns:w="http://schemas.openxmlformats.org/wordprocessingml/2006/main">
   <w:docDefaults>
     <w:rPrDefault>
       <w:rPr>
@@ -977,7 +983,7 @@
       </w:pPr>
     </w:pPrDefault>
   </w:docDefaults>
-  <w:latentStyles w:defLockedState="0" w:defUIPriority="99" w:defSemiHidden="1" w:defUnhideWhenUsed="1" w:defQFormat="0" w:count="276">
+  <w:latentStyles w:defLockedState="0" w:defUIPriority="99" w:defSemiHidden="1" w:defUnhideWhenUsed="1" w:defQFormat="0" w:count="267">
     <w:lsdException w:name="Normal" w:semiHidden="0" w:uiPriority="0" w:unhideWhenUsed="0" w:qFormat="1"/>
     <w:lsdException w:name="heading 1" w:semiHidden="0" w:uiPriority="9" w:unhideWhenUsed="0" w:qFormat="1"/>
     <w:lsdException w:name="heading 2" w:uiPriority="9" w:qFormat="1"/>
@@ -1132,6 +1138,7 @@
     <w:uiPriority w:val="99"/>
     <w:semiHidden/>
     <w:unhideWhenUsed/>
+    <w:qFormat/>
     <w:tblPr>
       <w:tblInd w:w="0" w:type="dxa"/>
       <w:tblCellMar>

</xml_diff>